<commit_message>
Week 2 Resources added
</commit_message>
<xml_diff>
--- a/RESOURCES.docx
+++ b/RESOURCES.docx
@@ -82,21 +82,7 @@
             <w:rStyle w:val="Hyperlink"/>
             <w:lang w:val="en-IN"/>
           </w:rPr>
-          <w:t>https://www.geeksforgeeks.org/vector-in-cpp-stl/&amp;sa=D&amp;source=editors&amp;ust=1654412</w:t>
-        </w:r>
-        <w:r>
-          <w:rPr>
-            <w:rStyle w:val="Hyperlink"/>
-            <w:lang w:val="en-IN"/>
-          </w:rPr>
-          <w:t>2</w:t>
-        </w:r>
-        <w:r>
-          <w:rPr>
-            <w:rStyle w:val="Hyperlink"/>
-            <w:lang w:val="en-IN"/>
-          </w:rPr>
-          <w:t>83002976&amp;usg=AOvVaw2ffpVQBhI_QltDoqylkq5b</w:t>
+          <w:t>https://www.geeksforgeeks.org/vector-in-cpp-stl/&amp;sa=D&amp;source=editors&amp;ust=1654412283002976&amp;usg=AOvVaw2ffpVQBhI_QltDoqylkq5b</w:t>
         </w:r>
       </w:hyperlink>
     </w:p>
@@ -166,9 +152,6 @@
     <w:p>
       <w:pPr>
         <w:ind w:left="360"/>
-        <w:rPr>
-          <w:lang w:val="en-IN"/>
-        </w:rPr>
       </w:pPr>
       <w:r>
         <w:rPr>
@@ -189,7 +172,228 @@
     <w:p>
       <w:pPr>
         <w:ind w:left="360"/>
-        <w:rPr>
+      </w:pPr>
+    </w:p>
+    <w:p>
+      <w:pPr>
+        <w:rPr>
+          <w:b/>
+          <w:lang w:val="en-IN"/>
+        </w:rPr>
+      </w:pPr>
+      <w:r>
+        <w:rPr>
+          <w:b/>
+          <w:lang w:val="en-IN"/>
+        </w:rPr>
+        <w:t>WEEK 2-</w:t>
+      </w:r>
+      <w:r>
+        <w:rPr>
+          <w:b/>
+          <w:lang w:val="en-IN"/>
+        </w:rPr>
+        <w:t>SETS, MAPS, MULTI-SETS</w:t>
+      </w:r>
+      <w:proofErr w:type="gramStart"/>
+      <w:r>
+        <w:rPr>
+          <w:b/>
+          <w:lang w:val="en-IN"/>
+        </w:rPr>
+        <w:t>,MULTI</w:t>
+      </w:r>
+      <w:proofErr w:type="gramEnd"/>
+      <w:r>
+        <w:rPr>
+          <w:b/>
+          <w:lang w:val="en-IN"/>
+        </w:rPr>
+        <w:t>-MAPS,SORTING</w:t>
+      </w:r>
+    </w:p>
+    <w:p>
+      <w:pPr>
+        <w:rPr>
+          <w:lang w:val="en-IN"/>
+        </w:rPr>
+      </w:pPr>
+      <w:r>
+        <w:rPr>
+          <w:b/>
+          <w:lang w:val="en-IN"/>
+        </w:rPr>
+        <w:t xml:space="preserve">(A)Maps: </w:t>
+      </w:r>
+      <w:hyperlink r:id="rId12" w:history="1">
+        <w:r>
+          <w:rPr>
+            <w:rStyle w:val="Hyperlink"/>
+            <w:lang w:val="en-IN"/>
+          </w:rPr>
+          <w:t>https://www.google.com/url?q=https://www.scaler.com/topics/cpp/map-in-cpp/&amp;sa=D&amp;source=editors&amp;ust=1655044030396762&amp;usg=AOvVaw3hn7B_BPO6cetkC3gFLQft</w:t>
+        </w:r>
+      </w:hyperlink>
+    </w:p>
+    <w:p>
+      <w:pPr>
+        <w:rPr>
+          <w:lang w:val="en-IN"/>
+        </w:rPr>
+      </w:pPr>
+      <w:r>
+        <w:rPr>
+          <w:lang w:val="en-IN"/>
+        </w:rPr>
+        <w:t>(B)</w:t>
+      </w:r>
+      <w:r>
+        <w:t xml:space="preserve"> </w:t>
+      </w:r>
+      <w:hyperlink r:id="rId13" w:history="1">
+        <w:r>
+          <w:rPr>
+            <w:rStyle w:val="Hyperlink"/>
+            <w:lang w:val="en-IN"/>
+          </w:rPr>
+          <w:t>https://www.google.com/url?q=https://www.geeksforgeeks.org/unordered_map-in-cpp-stl/&amp;sa=D&amp;source=editors&amp;ust=1655044030397017&amp;usg=AOvVaw34pfW0hB7gU6TepZQaRJSa</w:t>
+        </w:r>
+      </w:hyperlink>
+    </w:p>
+    <w:p>
+      <w:pPr>
+        <w:rPr>
+          <w:lang w:val="en-IN"/>
+        </w:rPr>
+      </w:pPr>
+      <w:r>
+        <w:rPr>
+          <w:lang w:val="en-IN"/>
+        </w:rPr>
+        <w:t xml:space="preserve">(C) </w:t>
+      </w:r>
+      <w:hyperlink r:id="rId14" w:history="1">
+        <w:r>
+          <w:rPr>
+            <w:rStyle w:val="Hyperlink"/>
+            <w:lang w:val="en-IN"/>
+          </w:rPr>
+          <w:t>https://www.geeksforgeeks.org/multimap-associative-containers-the-c-standard-template-library-stl/</w:t>
+        </w:r>
+      </w:hyperlink>
+    </w:p>
+    <w:p>
+      <w:pPr>
+        <w:rPr>
+          <w:lang w:val="en-IN"/>
+        </w:rPr>
+      </w:pPr>
+    </w:p>
+    <w:p>
+      <w:pPr>
+        <w:rPr>
+          <w:b/>
+          <w:lang w:val="en-IN"/>
+        </w:rPr>
+      </w:pPr>
+      <w:r>
+        <w:rPr>
+          <w:b/>
+          <w:lang w:val="en-IN"/>
+        </w:rPr>
+        <w:t>(B</w:t>
+      </w:r>
+      <w:r>
+        <w:rPr>
+          <w:b/>
+          <w:lang w:val="en-IN"/>
+        </w:rPr>
+        <w:t>)Sets:</w:t>
+      </w:r>
+      <w:r>
+        <w:rPr>
+          <w:b/>
+          <w:lang w:val="en-IN"/>
+        </w:rPr>
+        <w:t xml:space="preserve"> </w:t>
+      </w:r>
+      <w:hyperlink r:id="rId15" w:history="1">
+        <w:r>
+          <w:rPr>
+            <w:rStyle w:val="Hyperlink"/>
+            <w:b/>
+            <w:lang w:val="en-IN"/>
+          </w:rPr>
+          <w:t>https://www.geeksforgeeks.org/set-in-cpp-stl/</w:t>
+        </w:r>
+      </w:hyperlink>
+    </w:p>
+    <w:p>
+      <w:pPr>
+        <w:rPr>
+          <w:lang w:val="en-IN"/>
+        </w:rPr>
+      </w:pPr>
+      <w:hyperlink r:id="rId16" w:history="1">
+        <w:r>
+          <w:rPr>
+            <w:rStyle w:val="Hyperlink"/>
+            <w:lang w:val="en-IN"/>
+          </w:rPr>
+          <w:t>https://www.geeksforgeeks.org/multiset-in-cpp-stl/</w:t>
+        </w:r>
+      </w:hyperlink>
+    </w:p>
+    <w:p>
+      <w:pPr>
+        <w:rPr>
+          <w:lang w:val="en-IN"/>
+        </w:rPr>
+      </w:pPr>
+      <w:r>
+        <w:rPr>
+          <w:b/>
+          <w:lang w:val="en-IN"/>
+        </w:rPr>
+        <w:t>(C) Sorting</w:t>
+      </w:r>
+      <w:r>
+        <w:rPr>
+          <w:lang w:val="en-IN"/>
+        </w:rPr>
+        <w:t>:</w:t>
+      </w:r>
+      <w:r>
+        <w:t xml:space="preserve"> </w:t>
+      </w:r>
+      <w:hyperlink r:id="rId17" w:history="1">
+        <w:r>
+          <w:rPr>
+            <w:rStyle w:val="Hyperlink"/>
+            <w:lang w:val="en-IN"/>
+          </w:rPr>
+          <w:t>https://www.google.com/url?q=https://www.geeksforgeeks.org/sorting-algorithms/&amp;sa=D&amp;source=editors&amp;ust=1655044030449980&amp;usg=AOvVaw0B-Gs50QoxF0687_DAaj3_</w:t>
+        </w:r>
+      </w:hyperlink>
+    </w:p>
+    <w:p>
+      <w:pPr>
+        <w:rPr>
+          <w:lang w:val="en-IN"/>
+        </w:rPr>
+      </w:pPr>
+    </w:p>
+    <w:p>
+      <w:pPr>
+        <w:rPr>
+          <w:lang w:val="en-IN"/>
+        </w:rPr>
+      </w:pPr>
+    </w:p>
+    <w:p>
+      <w:pPr>
+        <w:rPr>
+          <w:b/>
           <w:lang w:val="en-IN"/>
         </w:rPr>
       </w:pPr>

</xml_diff>